<commit_message>
got this to work with template 1
</commit_message>
<xml_diff>
--- a/demo.docx
+++ b/demo.docx
@@ -76,6 +76,33 @@
       </w:pPr>
       <w:r>
         <w:t>Minor: art, music</w:t>
+      </w:r>
+    </w:p>
+    <w:p>
+      <w:pPr>
+        <w:pStyle w:val="Heading2"/>
+      </w:pPr>
+      <w:r>
+        <w:t>Bachelor | May 2019 | University of Illinois</w:t>
+      </w:r>
+    </w:p>
+    <w:p>
+      <w:pPr>
+        <w:pStyle w:val="ListBullet"/>
+        <w:numPr>
+          <w:numId w:val="1"/>
+        </w:numPr>
+      </w:pPr>
+      <w:r>
+        <w:t>Major: Math</w:t>
+      </w:r>
+    </w:p>
+    <w:p>
+      <w:pPr>
+        <w:pStyle w:val="Heading"/>
+      </w:pPr>
+      <w:r>
+        <w:t>Certifications</w:t>
       </w:r>
     </w:p>
     <w:p>
@@ -88,29 +115,17 @@
         <w:spacing w:after="0"/>
       </w:pPr>
       <w:r>
-        <w:t>Coursework</w:t>
-      </w:r>
-      <w:r>
-        <w:t xml:space="preserve">: </w:t>
-      </w:r>
-    </w:p>
-    <w:p>
-      <w:pPr>
-        <w:pStyle w:val="Heading2"/>
-      </w:pPr>
-      <w:r>
-        <w:t>Bachelor | May 2019 | University of Illinois</w:t>
-      </w:r>
-    </w:p>
-    <w:p>
-      <w:pPr>
-        <w:pStyle w:val="ListBullet"/>
+        <w:t>AWS Associate Developer , Amazon Web Services — May 2019</w:t>
+      </w:r>
+    </w:p>
+    <w:p>
+      <w:pPr>
         <w:numPr>
           <w:numId w:val="1"/>
         </w:numPr>
       </w:pPr>
       <w:r>
-        <w:t>Major: Math</w:t>
+        <w:t>AWS Associate Developer, Amazon Web Services — June, 2020</w:t>
       </w:r>
     </w:p>
     <w:p>
@@ -118,7 +133,15 @@
         <w:pStyle w:val="Heading"/>
       </w:pPr>
       <w:r>
-        <w:t>Certifications</w:t>
+        <w:t>Skills</w:t>
+      </w:r>
+    </w:p>
+    <w:p>
+      <w:pPr>
+        <w:pStyle w:val="Heading2"/>
+      </w:pPr>
+      <w:r>
+        <w:t>Technical Skills</w:t>
       </w:r>
     </w:p>
     <w:p>
@@ -128,47 +151,22 @@
           <w:ilvl w:val="0"/>
           <w:numId w:val="2"/>
         </w:numPr>
-        <w:spacing w:after="0"/>
-      </w:pPr>
-      <w:bookmarkStart w:id="1" w:name="_Hlk23757618"/>
-      <w:r>
-        <w:t>CertificationName</w:t>
-      </w:r>
-      <w:r>
-        <w:t xml:space="preserve"> </w:t>
-      </w:r>
-      <w:bookmarkEnd w:id="1"/>
-      <w:r>
-        <w:t xml:space="preserve">, </w:t>
-      </w:r>
-      <w:bookmarkStart w:id="2" w:name="_Hlk23757643"/>
-      <w:r>
-        <w:t>CertificationAssociation</w:t>
-      </w:r>
-      <w:bookmarkEnd w:id="2"/>
-      <w:r>
-        <w:t xml:space="preserve">— </w:t>
-      </w:r>
-      <w:bookmarkStart w:id="3" w:name="_Hlk23757663"/>
-      <w:r>
-        <w:t>CertificationDate</w:t>
-      </w:r>
-      <w:bookmarkEnd w:id="3"/>
-    </w:p>
-    <w:p>
-      <w:pPr>
-        <w:pStyle w:val="Heading"/>
-      </w:pPr>
-      <w:r>
-        <w:t>Skills</w:t>
-      </w:r>
-    </w:p>
-    <w:p>
-      <w:pPr>
-        <w:pStyle w:val="Heading2"/>
-      </w:pPr>
-      <w:r>
-        <w:t>Technical Skills</w:t>
+      </w:pPr>
+      <w:r/>
+      <w:r>
+        <w:rPr>
+          <w:b/>
+        </w:rPr>
+        <w:t>Languages</w:t>
+      </w:r>
+      <w:r>
+        <w:t xml:space="preserve">: </w:t>
+      </w:r>
+      <w:r>
+        <w:t xml:space="preserve">JavaScript, </w:t>
+      </w:r>
+      <w:r>
+        <w:t>Python</w:t>
       </w:r>
     </w:p>
     <w:p>
@@ -179,18 +177,21 @@
           <w:numId w:val="2"/>
         </w:numPr>
       </w:pPr>
+      <w:r/>
       <w:r>
         <w:rPr>
           <w:b/>
-          <w:bCs/>
         </w:rPr>
-        <w:t>Languages</w:t>
+        <w:t>Frameworks</w:t>
       </w:r>
       <w:r>
         <w:t xml:space="preserve">: </w:t>
       </w:r>
       <w:r>
-        <w:t xml:space="preserve"> LangSkills</w:t>
+        <w:t xml:space="preserve">Angular.JS, </w:t>
+      </w:r>
+      <w:r>
+        <w:t>.NET Framework</w:t>
       </w:r>
     </w:p>
     <w:p>
@@ -201,18 +202,37 @@
           <w:numId w:val="2"/>
         </w:numPr>
       </w:pPr>
+      <w:r/>
       <w:r>
         <w:rPr>
           <w:b/>
-          <w:bCs/>
         </w:rPr>
-        <w:t>Frameworks</w:t>
+        <w:t>Technologies &amp; Software</w:t>
       </w:r>
       <w:r>
         <w:t xml:space="preserve">: </w:t>
       </w:r>
       <w:r>
-        <w:t xml:space="preserve">FrameSkills </w:t>
+        <w:t xml:space="preserve">MySQL, </w:t>
+      </w:r>
+      <w:r>
+        <w:t>PostgreSQL</w:t>
+      </w:r>
+    </w:p>
+    <w:p>
+      <w:pPr>
+        <w:pStyle w:val="Heading"/>
+      </w:pPr>
+      <w:r>
+        <w:t>Projects</w:t>
+      </w:r>
+    </w:p>
+    <w:p>
+      <w:pPr>
+        <w:pStyle w:val="Heading2"/>
+      </w:pPr>
+      <w:r>
+        <w:t>personal project | personal | 2019</w:t>
       </w:r>
     </w:p>
     <w:p>
@@ -224,60 +244,7 @@
         </w:numPr>
       </w:pPr>
       <w:r>
-        <w:rPr>
-          <w:b/>
-          <w:bCs/>
-        </w:rPr>
-        <w:t>Technologies &amp; Software</w:t>
-      </w:r>
-      <w:r>
-        <w:t xml:space="preserve">: </w:t>
-      </w:r>
-      <w:r>
-        <w:t>TechSkills</w:t>
-      </w:r>
-    </w:p>
-    <w:p>
-      <w:pPr>
-        <w:pStyle w:val="Heading"/>
-      </w:pPr>
-      <w:r>
-        <w:t>Projects</w:t>
-      </w:r>
-    </w:p>
-    <w:p>
-      <w:pPr>
-        <w:pStyle w:val="Heading2"/>
-      </w:pPr>
-      <w:r>
-        <w:t>ProjName</w:t>
-      </w:r>
-      <w:r>
-        <w:t> | </w:t>
-      </w:r>
-      <w:r>
-        <w:t>ProjAssiociation</w:t>
-      </w:r>
-      <w:r>
-        <w:t xml:space="preserve">, </w:t>
-      </w:r>
-      <w:r>
-        <w:t>Pro</w:t>
-      </w:r>
-      <w:r>
-        <w:t>j</w:t>
-      </w:r>
-      <w:r>
-        <w:t>LOCATIOn</w:t>
-      </w:r>
-      <w:r>
-        <w:t>| </w:t>
-      </w:r>
-      <w:r>
-        <w:t>Proj</w:t>
-      </w:r>
-      <w:r>
-        <w:t>date</w:t>
+        <w:t>data</w:t>
       </w:r>
     </w:p>
     <w:p>
@@ -289,7 +256,7 @@
         </w:numPr>
       </w:pPr>
       <w:r>
-        <w:t>ProjInfo1</w:t>
+        <w:t>data</w:t>
       </w:r>
     </w:p>
     <w:p>
@@ -301,10 +268,48 @@
         </w:numPr>
       </w:pPr>
       <w:r>
-        <w:t>Proj</w:t>
-      </w:r>
-      <w:r>
-        <w:t>Info2</w:t>
+        <w:t>data</w:t>
+      </w:r>
+    </w:p>
+    <w:p>
+      <w:pPr>
+        <w:pStyle w:val="Heading2"/>
+      </w:pPr>
+      <w:r>
+        <w:t>school project | Univeristy of Illinois | 2017</w:t>
+      </w:r>
+    </w:p>
+    <w:p>
+      <w:pPr>
+        <w:pStyle w:val="ListBullet"/>
+        <w:numPr>
+          <w:numId w:val="1"/>
+        </w:numPr>
+      </w:pPr>
+      <w:r>
+        <w:t>data</w:t>
+      </w:r>
+    </w:p>
+    <w:p>
+      <w:pPr>
+        <w:pStyle w:val="ListBullet"/>
+        <w:numPr>
+          <w:numId w:val="1"/>
+        </w:numPr>
+      </w:pPr>
+      <w:r>
+        <w:t>data</w:t>
+      </w:r>
+    </w:p>
+    <w:p>
+      <w:pPr>
+        <w:pStyle w:val="ListBullet"/>
+        <w:numPr>
+          <w:numId w:val="1"/>
+        </w:numPr>
+      </w:pPr>
+      <w:r>
+        <w:t>data</w:t>
       </w:r>
     </w:p>
     <w:p>
@@ -320,16 +325,7 @@
         <w:pStyle w:val="Heading2"/>
       </w:pPr>
       <w:r>
-        <w:t>Jobtitle | </w:t>
-      </w:r>
-      <w:r>
-        <w:t>JobOrg</w:t>
-      </w:r>
-      <w:r>
-        <w:t> | </w:t>
-      </w:r>
-      <w:r>
-        <w:t>JobStartdate - JobEndDate</w:t>
+        <w:t>Junior Software Developer | Yash Technologies | June 2018 - Present</w:t>
       </w:r>
     </w:p>
     <w:p>
@@ -341,8 +337,90 @@
         </w:numPr>
       </w:pPr>
       <w:r>
-        <w:t>JobInfo1</w:t>
-      </w:r>
+        <w:t>Graduate Training program</w:t>
+      </w:r>
+    </w:p>
+    <w:p>
+      <w:pPr>
+        <w:pStyle w:val="ListBullet"/>
+        <w:numPr>
+          <w:ilvl w:val="0"/>
+          <w:numId w:val="2"/>
+        </w:numPr>
+      </w:pPr>
+      <w:r>
+        <w:t>some project</w:t>
+      </w:r>
+    </w:p>
+    <w:p>
+      <w:pPr>
+        <w:pStyle w:val="ListBullet"/>
+        <w:numPr>
+          <w:ilvl w:val="0"/>
+          <w:numId w:val="2"/>
+        </w:numPr>
+      </w:pPr>
+      <w:r>
+        <w:t>Cat-o-pilar</w:t>
+      </w:r>
+    </w:p>
+    <w:p>
+      <w:pPr>
+        <w:pStyle w:val="ListBullet"/>
+      </w:pPr>
+    </w:p>
+    <w:p>
+      <w:pPr>
+        <w:pStyle w:val="Heading2"/>
+      </w:pPr>
+      <w:r>
+        <w:t>Intern | not Yash | May 2017 - Aug 2017</w:t>
+      </w:r>
+    </w:p>
+    <w:p>
+      <w:pPr>
+        <w:pStyle w:val="ListBullet"/>
+        <w:numPr>
+          <w:numId w:val="1"/>
+        </w:numPr>
+      </w:pPr>
+      <w:r>
+        <w:t>stuff i did</w:t>
+      </w:r>
+    </w:p>
+    <w:p>
+      <w:pPr>
+        <w:pStyle w:val="ListBullet"/>
+        <w:numPr>
+          <w:numId w:val="1"/>
+        </w:numPr>
+      </w:pPr>
+      <w:r>
+        <w:t>other stuff</w:t>
+      </w:r>
+    </w:p>
+    <w:p>
+      <w:pPr>
+        <w:pStyle w:val="ListBullet"/>
+        <w:numPr>
+          <w:numId w:val="1"/>
+        </w:numPr>
+      </w:pPr>
+      <w:r>
+        <w:t>even more suff</w:t>
+      </w:r>
+    </w:p>
+    <w:p>
+      <w:pPr>
+        <w:pStyle w:val="Heading"/>
+      </w:pPr>
+      <w:r/>
+    </w:p>
+    <w:p>
+      <w:pPr>
+        <w:pStyle w:val="ListBullet"/>
+      </w:pPr>
+      <w:r/>
     </w:p>
     <w:sectPr>
       <w:headerReference w:type="default" r:id="rId7"/>
@@ -1153,7 +1231,9 @@
     <w:name w:val="Normal"/>
     <w:qFormat/>
     <w:rPr>
-      <w:sz w:val="24"/>
+      <w:rFonts w:ascii="Cambria" w:hAnsi="Cambria"/>
+      <w:color w:val="404040"/>
+      <w:sz w:val="22"/>
       <w:szCs w:val="24"/>
     </w:rPr>
   </w:style>

</xml_diff>